<commit_message>
font change and github link in readme
</commit_message>
<xml_diff>
--- a/Husnain_Ahmed_21308666/Test Summary Defect Report.docx
+++ b/Husnain_Ahmed_21308666/Test Summary Defect Report.docx
@@ -4200,7 +4200,15 @@
             <w:tcW w:w="1555" w:type="dxa"/>
           </w:tcPr>
           <w:p>
-            <w:r>
+            <w:pPr>
+              <w:rPr>
+                <w:rFonts w:ascii="Arial" w:hAnsi="Arial" w:cs="Arial"/>
+              </w:rPr>
+            </w:pPr>
+            <w:r>
+              <w:rPr>
+                <w:rFonts w:ascii="Arial" w:hAnsi="Arial" w:cs="Arial"/>
+              </w:rPr>
               <w:t>Tool</w:t>
             </w:r>
           </w:p>
@@ -4212,11 +4220,15 @@
           <w:p>
             <w:pPr>
               <w:rPr>
+                <w:rFonts w:ascii="Arial" w:hAnsi="Arial" w:cs="Arial"/>
                 <w:sz w:val="32"/>
                 <w:szCs w:val="32"/>
               </w:rPr>
             </w:pPr>
             <w:r>
+              <w:rPr>
+                <w:rFonts w:ascii="Arial" w:hAnsi="Arial" w:cs="Arial"/>
+              </w:rPr>
               <w:t>Explanation</w:t>
             </w:r>
           </w:p>
@@ -4228,7 +4240,15 @@
             <w:tcW w:w="1555" w:type="dxa"/>
           </w:tcPr>
           <w:p>
-            <w:r>
+            <w:pPr>
+              <w:rPr>
+                <w:rFonts w:ascii="Arial" w:hAnsi="Arial" w:cs="Arial"/>
+              </w:rPr>
+            </w:pPr>
+            <w:r>
+              <w:rPr>
+                <w:rFonts w:ascii="Arial" w:hAnsi="Arial" w:cs="Arial"/>
+              </w:rPr>
               <w:t>Laptop</w:t>
             </w:r>
           </w:p>
@@ -4238,15 +4258,29 @@
             <w:tcW w:w="7461" w:type="dxa"/>
           </w:tcPr>
           <w:p>
-            <w:r>
+            <w:pPr>
+              <w:rPr>
+                <w:rFonts w:ascii="Arial" w:hAnsi="Arial" w:cs="Arial"/>
+              </w:rPr>
+            </w:pPr>
+            <w:r>
+              <w:rPr>
+                <w:rFonts w:ascii="Arial" w:hAnsi="Arial" w:cs="Arial"/>
+              </w:rPr>
               <w:t>My personal laptop (</w:t>
             </w:r>
             <w:proofErr w:type="spellStart"/>
             <w:r>
+              <w:rPr>
+                <w:rFonts w:ascii="Arial" w:hAnsi="Arial" w:cs="Arial"/>
+              </w:rPr>
               <w:t>Razer</w:t>
             </w:r>
             <w:proofErr w:type="spellEnd"/>
             <w:r>
+              <w:rPr>
+                <w:rFonts w:ascii="Arial" w:hAnsi="Arial" w:cs="Arial"/>
+              </w:rPr>
               <w:t xml:space="preserve"> Blade 14, 2014 model) that I have used to run the SUT on and write tests on. This uses windows 10 as an operating system.</w:t>
             </w:r>
           </w:p>
@@ -20914,8 +20948,8 @@
   </w:compat>
   <w:rsids>
     <w:rsidRoot w:val="00847451"/>
-    <w:rsid w:val="00121806"/>
     <w:rsid w:val="003551A7"/>
+    <w:rsid w:val="005005B7"/>
     <w:rsid w:val="00595B40"/>
     <w:rsid w:val="005E3D50"/>
     <w:rsid w:val="00631D81"/>

</xml_diff>